<commit_message>
phase 7 in process
</commit_message>
<xml_diff>
--- a/AgroConnect-Pro Final Document.docx
+++ b/AgroConnect-Pro Final Document.docx
@@ -1332,7 +1332,7 @@
           <w:noProof/>
         </w:rPr>
         <w:drawing>
-          <wp:inline distT="0" distB="0" distL="0" distR="0" wp14:anchorId="45431DF7" wp14:editId="087E29D5">
+          <wp:inline distT="0" distB="0" distL="0" distR="0" wp14:anchorId="45431DF7" wp14:editId="65659975">
             <wp:extent cx="6038850" cy="2854325"/>
             <wp:effectExtent l="0" t="0" r="0" b="3175"/>
             <wp:docPr id="949318941" name="Picture 1"/>
@@ -1391,7 +1391,7 @@
           <w:noProof/>
         </w:rPr>
         <w:drawing>
-          <wp:inline distT="0" distB="0" distL="0" distR="0" wp14:anchorId="3EBDBFF8" wp14:editId="4FE1120C">
+          <wp:inline distT="0" distB="0" distL="0" distR="0" wp14:anchorId="3EBDBFF8" wp14:editId="0426F3DA">
             <wp:extent cx="6038850" cy="3073400"/>
             <wp:effectExtent l="0" t="0" r="0" b="0"/>
             <wp:docPr id="2086775764" name="Picture 2"/>
@@ -1619,6 +1619,7 @@
         <w:rPr>
           <w:rFonts w:ascii="inter" w:eastAsia="inter" w:hAnsi="inter" w:cs="inter"/>
           <w:b/>
+          <w:noProof/>
           <w:color w:val="000000"/>
           <w:sz w:val="24"/>
         </w:rPr>
@@ -1732,6 +1733,7 @@
         <w:rPr>
           <w:rFonts w:ascii="inter" w:eastAsia="inter" w:hAnsi="inter" w:cs="inter"/>
           <w:b/>
+          <w:noProof/>
           <w:color w:val="000000"/>
           <w:sz w:val="24"/>
         </w:rPr>
@@ -2308,6 +2310,9 @@
         <w:ind w:left="540"/>
       </w:pPr>
       <w:r>
+        <w:rPr>
+          <w:noProof/>
+        </w:rPr>
         <w:drawing>
           <wp:inline distT="0" distB="0" distL="0" distR="0" wp14:anchorId="12C1FB16" wp14:editId="2CBEC878">
             <wp:extent cx="6038850" cy="2857500"/>
@@ -2630,6 +2635,9 @@
         <w:ind w:left="540"/>
       </w:pPr>
       <w:r>
+        <w:rPr>
+          <w:noProof/>
+        </w:rPr>
         <w:drawing>
           <wp:inline distT="0" distB="0" distL="0" distR="0" wp14:anchorId="1EC7D161" wp14:editId="53E83FDA">
             <wp:extent cx="6038850" cy="2559050"/>
@@ -2898,6 +2906,9 @@
         <w:ind w:left="540"/>
       </w:pPr>
       <w:r>
+        <w:rPr>
+          <w:noProof/>
+        </w:rPr>
         <w:drawing>
           <wp:inline distT="0" distB="0" distL="0" distR="0" wp14:anchorId="6A487C7C" wp14:editId="5AFC7389">
             <wp:extent cx="6038850" cy="2545080"/>
@@ -3139,6 +3150,9 @@
         <w:ind w:left="540"/>
       </w:pPr>
       <w:r>
+        <w:rPr>
+          <w:noProof/>
+        </w:rPr>
         <w:lastRenderedPageBreak/>
         <w:drawing>
           <wp:inline distT="0" distB="0" distL="0" distR="0" wp14:anchorId="7797E143" wp14:editId="6288B9FF">
@@ -3407,6 +3421,9 @@
         <w:ind w:left="540"/>
       </w:pPr>
       <w:r>
+        <w:rPr>
+          <w:noProof/>
+        </w:rPr>
         <w:drawing>
           <wp:inline distT="0" distB="0" distL="0" distR="0" wp14:anchorId="15AFB84A" wp14:editId="2C2CF8BB">
             <wp:extent cx="6038850" cy="2529840"/>
@@ -3733,6 +3750,9 @@
         <w:ind w:left="540"/>
       </w:pPr>
       <w:r>
+        <w:rPr>
+          <w:noProof/>
+        </w:rPr>
         <w:drawing>
           <wp:inline distT="0" distB="0" distL="0" distR="0" wp14:anchorId="6228DC30" wp14:editId="67A1E64A">
             <wp:extent cx="6038850" cy="2482850"/>
@@ -3915,6 +3935,9 @@
         <w:spacing w:before="105" w:after="105" w:line="360" w:lineRule="auto"/>
       </w:pPr>
       <w:r>
+        <w:rPr>
+          <w:noProof/>
+        </w:rPr>
         <w:drawing>
           <wp:inline distT="0" distB="0" distL="0" distR="0" wp14:anchorId="25C2CEF1" wp14:editId="75141472">
             <wp:extent cx="6038850" cy="2498725"/>
@@ -4039,6 +4062,9 @@
         <w:ind w:left="540"/>
       </w:pPr>
       <w:r>
+        <w:rPr>
+          <w:noProof/>
+        </w:rPr>
         <w:drawing>
           <wp:inline distT="0" distB="0" distL="0" distR="0" wp14:anchorId="4AB4FBAC" wp14:editId="37742693">
             <wp:extent cx="6038850" cy="2505710"/>
@@ -4306,6 +4332,9 @@
         <w:ind w:left="540"/>
       </w:pPr>
       <w:r>
+        <w:rPr>
+          <w:noProof/>
+        </w:rPr>
         <w:drawing>
           <wp:inline distT="0" distB="0" distL="0" distR="0" wp14:anchorId="37B25FBC" wp14:editId="3A763CEE">
             <wp:extent cx="6038850" cy="2818765"/>
@@ -4500,6 +4529,9 @@
         <w:ind w:left="540"/>
       </w:pPr>
       <w:r>
+        <w:rPr>
+          <w:noProof/>
+        </w:rPr>
         <w:drawing>
           <wp:inline distT="0" distB="0" distL="0" distR="0" wp14:anchorId="050466B1" wp14:editId="2A269337">
             <wp:extent cx="6038850" cy="2870200"/>
@@ -4693,6 +4725,9 @@
         <w:ind w:left="540"/>
       </w:pPr>
       <w:r>
+        <w:rPr>
+          <w:noProof/>
+        </w:rPr>
         <w:lastRenderedPageBreak/>
         <w:drawing>
           <wp:inline distT="0" distB="0" distL="0" distR="0" wp14:anchorId="35198DF3" wp14:editId="4E26F75D">
@@ -4934,6 +4969,9 @@
         <w:spacing w:after="210" w:line="360" w:lineRule="auto"/>
       </w:pPr>
       <w:r>
+        <w:rPr>
+          <w:noProof/>
+        </w:rPr>
         <w:lastRenderedPageBreak/>
         <w:drawing>
           <wp:inline distT="0" distB="0" distL="0" distR="0" wp14:anchorId="2FEC3EBB" wp14:editId="015F42B7">
@@ -5054,6 +5092,9 @@
         <w:ind w:left="540"/>
       </w:pPr>
       <w:r>
+        <w:rPr>
+          <w:noProof/>
+        </w:rPr>
         <w:drawing>
           <wp:inline distT="0" distB="0" distL="0" distR="0" wp14:anchorId="009B12CD" wp14:editId="2165928B">
             <wp:extent cx="6038850" cy="2838450"/>
@@ -5126,6 +5167,9 @@
         <w:ind w:left="540"/>
       </w:pPr>
       <w:r>
+        <w:rPr>
+          <w:noProof/>
+        </w:rPr>
         <w:lastRenderedPageBreak/>
         <w:drawing>
           <wp:inline distT="0" distB="0" distL="0" distR="0" wp14:anchorId="5EB665CA" wp14:editId="4AB5888E">
@@ -5199,6 +5243,9 @@
         <w:ind w:left="540"/>
       </w:pPr>
       <w:r>
+        <w:rPr>
+          <w:noProof/>
+        </w:rPr>
         <w:drawing>
           <wp:inline distT="0" distB="0" distL="0" distR="0" wp14:anchorId="0DDE012A" wp14:editId="58EAF815">
             <wp:extent cx="6038850" cy="2869565"/>
@@ -8104,6 +8151,9 @@
         <w:spacing w:after="210" w:line="360" w:lineRule="auto"/>
       </w:pPr>
       <w:r>
+        <w:rPr>
+          <w:noProof/>
+        </w:rPr>
         <w:drawing>
           <wp:inline distT="0" distB="0" distL="0" distR="0" wp14:anchorId="3DF12484" wp14:editId="44E720A4">
             <wp:extent cx="6038850" cy="2854325"/>
@@ -8784,15 +8834,7 @@
       </w:r>
       <w:proofErr w:type="spellEnd"/>
       <w:r>
-        <w:t xml:space="preserve"> </w:t>
-      </w:r>
-      <w:proofErr w:type="spellStart"/>
-      <w:r>
-        <w:t>sp</w:t>
-      </w:r>
-      <w:proofErr w:type="spellEnd"/>
-      <w:r>
-        <w:t xml:space="preserve"> = </w:t>
+        <w:t xml:space="preserve"> sp = </w:t>
       </w:r>
       <w:proofErr w:type="spellStart"/>
       <w:r>
@@ -11059,6 +11101,9 @@
         <w:ind w:left="540"/>
       </w:pPr>
       <w:r>
+        <w:rPr>
+          <w:noProof/>
+        </w:rPr>
         <w:lastRenderedPageBreak/>
         <w:drawing>
           <wp:inline distT="0" distB="0" distL="0" distR="0" wp14:anchorId="5F92A431" wp14:editId="405B5DC9">
@@ -13316,6 +13361,9 @@
         <w:spacing w:after="210" w:line="360" w:lineRule="auto"/>
       </w:pPr>
       <w:r>
+        <w:rPr>
+          <w:noProof/>
+        </w:rPr>
         <w:drawing>
           <wp:inline distT="0" distB="0" distL="0" distR="0" wp14:anchorId="7552AEE9" wp14:editId="10180E0D">
             <wp:extent cx="6038850" cy="2863215"/>
@@ -14285,12 +14333,10 @@
       <w:r>
         <w:t xml:space="preserve"> = </w:t>
       </w:r>
-      <w:proofErr w:type="spellStart"/>
       <w:proofErr w:type="gramStart"/>
       <w:r>
         <w:t>cc.Id</w:t>
       </w:r>
-      <w:proofErr w:type="spellEnd"/>
       <w:proofErr w:type="gramEnd"/>
       <w:r>
         <w:t>,</w:t>
@@ -14714,12 +14760,10 @@
       <w:r>
         <w:t xml:space="preserve"> = </w:t>
       </w:r>
-      <w:proofErr w:type="spellStart"/>
       <w:proofErr w:type="gramStart"/>
       <w:r>
         <w:t>cc.Id</w:t>
       </w:r>
-      <w:proofErr w:type="spellEnd"/>
       <w:proofErr w:type="gramEnd"/>
       <w:r>
         <w:t>,</w:t>
@@ -14971,6 +15015,9 @@
         <w:ind w:left="540"/>
       </w:pPr>
       <w:r>
+        <w:rPr>
+          <w:noProof/>
+        </w:rPr>
         <w:drawing>
           <wp:inline distT="0" distB="0" distL="0" distR="0" wp14:anchorId="003AA812" wp14:editId="44CE6F84">
             <wp:extent cx="6038850" cy="2897505"/>
@@ -15773,6 +15820,9 @@
         <w:spacing w:after="210" w:line="360" w:lineRule="auto"/>
       </w:pPr>
       <w:r>
+        <w:rPr>
+          <w:noProof/>
+        </w:rPr>
         <w:drawing>
           <wp:inline distT="0" distB="0" distL="0" distR="0" wp14:anchorId="6ACEA109" wp14:editId="4197F38A">
             <wp:extent cx="6038850" cy="2844800"/>
@@ -15951,6 +16001,49 @@
     </w:p>
     <w:p>
       <w:pPr>
+        <w:spacing w:before="105" w:after="105" w:line="360" w:lineRule="auto"/>
+        <w:ind w:left="540"/>
+      </w:pPr>
+      <w:r>
+        <w:drawing>
+          <wp:inline distT="0" distB="0" distL="0" distR="0" wp14:anchorId="1EB2C3D6" wp14:editId="4BC74CF7">
+            <wp:extent cx="6038850" cy="2860040"/>
+            <wp:effectExtent l="0" t="0" r="0" b="0"/>
+            <wp:docPr id="1087303466" name="Picture 1"/>
+            <wp:cNvGraphicFramePr>
+              <a:graphicFrameLocks xmlns:a="http://schemas.openxmlformats.org/drawingml/2006/main" noChangeAspect="1"/>
+            </wp:cNvGraphicFramePr>
+            <a:graphic xmlns:a="http://schemas.openxmlformats.org/drawingml/2006/main">
+              <a:graphicData uri="http://schemas.openxmlformats.org/drawingml/2006/picture">
+                <pic:pic xmlns:pic="http://schemas.openxmlformats.org/drawingml/2006/picture">
+                  <pic:nvPicPr>
+                    <pic:cNvPr id="1087303466" name=""/>
+                    <pic:cNvPicPr/>
+                  </pic:nvPicPr>
+                  <pic:blipFill>
+                    <a:blip r:embed="rId31"/>
+                    <a:stretch>
+                      <a:fillRect/>
+                    </a:stretch>
+                  </pic:blipFill>
+                  <pic:spPr>
+                    <a:xfrm>
+                      <a:off x="0" y="0"/>
+                      <a:ext cx="6038850" cy="2860040"/>
+                    </a:xfrm>
+                    <a:prstGeom prst="rect">
+                      <a:avLst/>
+                    </a:prstGeom>
+                  </pic:spPr>
+                </pic:pic>
+              </a:graphicData>
+            </a:graphic>
+          </wp:inline>
+        </w:drawing>
+      </w:r>
+    </w:p>
+    <w:p>
+      <w:pPr>
         <w:spacing w:after="210" w:line="360" w:lineRule="auto"/>
       </w:pPr>
       <w:r>
@@ -16044,6 +16137,50 @@
     </w:p>
     <w:p>
       <w:pPr>
+        <w:spacing w:before="105" w:after="105" w:line="360" w:lineRule="auto"/>
+        <w:ind w:left="540"/>
+      </w:pPr>
+      <w:r>
+        <w:lastRenderedPageBreak/>
+        <w:drawing>
+          <wp:inline distT="0" distB="0" distL="0" distR="0" wp14:anchorId="49C5E06E" wp14:editId="452F4A9B">
+            <wp:extent cx="6038850" cy="2879090"/>
+            <wp:effectExtent l="0" t="0" r="0" b="0"/>
+            <wp:docPr id="1873867709" name="Picture 1"/>
+            <wp:cNvGraphicFramePr>
+              <a:graphicFrameLocks xmlns:a="http://schemas.openxmlformats.org/drawingml/2006/main" noChangeAspect="1"/>
+            </wp:cNvGraphicFramePr>
+            <a:graphic xmlns:a="http://schemas.openxmlformats.org/drawingml/2006/main">
+              <a:graphicData uri="http://schemas.openxmlformats.org/drawingml/2006/picture">
+                <pic:pic xmlns:pic="http://schemas.openxmlformats.org/drawingml/2006/picture">
+                  <pic:nvPicPr>
+                    <pic:cNvPr id="1873867709" name=""/>
+                    <pic:cNvPicPr/>
+                  </pic:nvPicPr>
+                  <pic:blipFill>
+                    <a:blip r:embed="rId32"/>
+                    <a:stretch>
+                      <a:fillRect/>
+                    </a:stretch>
+                  </pic:blipFill>
+                  <pic:spPr>
+                    <a:xfrm>
+                      <a:off x="0" y="0"/>
+                      <a:ext cx="6038850" cy="2879090"/>
+                    </a:xfrm>
+                    <a:prstGeom prst="rect">
+                      <a:avLst/>
+                    </a:prstGeom>
+                  </pic:spPr>
+                </pic:pic>
+              </a:graphicData>
+            </a:graphic>
+          </wp:inline>
+        </w:drawing>
+      </w:r>
+    </w:p>
+    <w:p>
+      <w:pPr>
         <w:spacing w:after="210" w:line="360" w:lineRule="auto"/>
       </w:pPr>
       <w:r>
@@ -16149,6 +16286,49 @@
           <w:color w:val="000000"/>
         </w:rPr>
         <w:t xml:space="preserve"> announcements and implementation tracking</w:t>
+      </w:r>
+    </w:p>
+    <w:p>
+      <w:pPr>
+        <w:spacing w:before="105" w:after="105" w:line="360" w:lineRule="auto"/>
+        <w:ind w:left="540"/>
+      </w:pPr>
+      <w:r>
+        <w:drawing>
+          <wp:inline distT="0" distB="0" distL="0" distR="0" wp14:anchorId="666DDD71" wp14:editId="29489B5A">
+            <wp:extent cx="6038850" cy="2866390"/>
+            <wp:effectExtent l="0" t="0" r="0" b="0"/>
+            <wp:docPr id="1688196449" name="Picture 1"/>
+            <wp:cNvGraphicFramePr>
+              <a:graphicFrameLocks xmlns:a="http://schemas.openxmlformats.org/drawingml/2006/main" noChangeAspect="1"/>
+            </wp:cNvGraphicFramePr>
+            <a:graphic xmlns:a="http://schemas.openxmlformats.org/drawingml/2006/main">
+              <a:graphicData uri="http://schemas.openxmlformats.org/drawingml/2006/picture">
+                <pic:pic xmlns:pic="http://schemas.openxmlformats.org/drawingml/2006/picture">
+                  <pic:nvPicPr>
+                    <pic:cNvPr id="1688196449" name=""/>
+                    <pic:cNvPicPr/>
+                  </pic:nvPicPr>
+                  <pic:blipFill>
+                    <a:blip r:embed="rId33"/>
+                    <a:stretch>
+                      <a:fillRect/>
+                    </a:stretch>
+                  </pic:blipFill>
+                  <pic:spPr>
+                    <a:xfrm>
+                      <a:off x="0" y="0"/>
+                      <a:ext cx="6038850" cy="2866390"/>
+                    </a:xfrm>
+                    <a:prstGeom prst="rect">
+                      <a:avLst/>
+                    </a:prstGeom>
+                  </pic:spPr>
+                </pic:pic>
+              </a:graphicData>
+            </a:graphic>
+          </wp:inline>
+        </w:drawing>
       </w:r>
     </w:p>
     <w:p>
@@ -16178,6 +16358,7 @@
           <w:color w:val="000000"/>
           <w:sz w:val="24"/>
         </w:rPr>
+        <w:lastRenderedPageBreak/>
         <w:t>MSP Price Tracker Component</w:t>
       </w:r>
     </w:p>
@@ -16259,7 +16440,6 @@
           <w:rFonts w:ascii="inter" w:eastAsia="inter" w:hAnsi="inter" w:cs="inter"/>
           <w:color w:val="000000"/>
         </w:rPr>
-        <w:lastRenderedPageBreak/>
         <w:t>Alert notifications for significant price changes</w:t>
       </w:r>
     </w:p>
@@ -16571,6 +16751,7 @@
           <w:b/>
           <w:color w:val="000000"/>
         </w:rPr>
+        <w:lastRenderedPageBreak/>
         <w:t>URL:</w:t>
       </w:r>
       <w:r>
@@ -16692,7 +16873,6 @@
           <w:b/>
           <w:color w:val="000000"/>
         </w:rPr>
-        <w:lastRenderedPageBreak/>
         <w:t>URL:</w:t>
       </w:r>
       <w:r>
@@ -17029,6 +17209,7 @@
           <w:b/>
           <w:color w:val="000000"/>
         </w:rPr>
+        <w:lastRenderedPageBreak/>
         <w:t>Frequency:</w:t>
       </w:r>
       <w:r>
@@ -17184,7 +17365,6 @@
           <w:color w:val="000000"/>
           <w:sz w:val="24"/>
         </w:rPr>
-        <w:lastRenderedPageBreak/>
         <w:t>Weather Service Integration</w:t>
       </w:r>
     </w:p>
@@ -17570,6 +17750,7 @@
           <w:b/>
           <w:color w:val="000000"/>
         </w:rPr>
+        <w:lastRenderedPageBreak/>
         <w:t>Transactional:</w:t>
       </w:r>
       <w:r>
@@ -17691,7 +17872,6 @@
           <w:rFonts w:ascii="inter" w:eastAsia="inter" w:hAnsi="inter" w:cs="inter"/>
           <w:color w:val="000000"/>
         </w:rPr>
-        <w:lastRenderedPageBreak/>
         <w:t>Payment confirmation notifications</w:t>
       </w:r>
     </w:p>
@@ -17968,6 +18148,7 @@
           <w:rFonts w:ascii="inter" w:eastAsia="inter" w:hAnsi="inter" w:cs="inter"/>
           <w:color w:val="000000"/>
         </w:rPr>
+        <w:lastRenderedPageBreak/>
         <w:t>Cooperative records with historical crop yield data</w:t>
       </w:r>
     </w:p>
@@ -18140,7 +18321,6 @@
           <w:color w:val="000000"/>
           <w:sz w:val="24"/>
         </w:rPr>
-        <w:lastRenderedPageBreak/>
         <w:t>Data Quality Management</w:t>
       </w:r>
     </w:p>
@@ -18415,6 +18595,7 @@
           <w:rFonts w:ascii="inter" w:eastAsia="inter" w:hAnsi="inter" w:cs="inter"/>
           <w:color w:val="000000"/>
         </w:rPr>
+        <w:lastRenderedPageBreak/>
         <w:t>Development → Staging → Production pipeline</w:t>
       </w:r>
     </w:p>
@@ -18524,7 +18705,6 @@
           <w:rFonts w:ascii="inter" w:eastAsia="inter" w:hAnsi="inter" w:cs="inter"/>
           <w:color w:val="000000"/>
         </w:rPr>
-        <w:lastRenderedPageBreak/>
         <w:t>Installation scripts for post-deployment configuration</w:t>
       </w:r>
     </w:p>
@@ -18816,6 +18996,7 @@
           <w:rFonts w:ascii="inter" w:eastAsia="inter" w:hAnsi="inter" w:cs="inter"/>
           <w:color w:val="000000"/>
         </w:rPr>
+        <w:lastRenderedPageBreak/>
         <w:t xml:space="preserve">Object: </w:t>
       </w:r>
       <w:proofErr w:type="spellStart"/>
@@ -18917,7 +19098,6 @@
           <w:rFonts w:ascii="inter" w:eastAsia="inter" w:hAnsi="inter" w:cs="inter"/>
           <w:color w:val="000000"/>
         </w:rPr>
-        <w:lastRenderedPageBreak/>
         <w:t>Upcoming harvest reminders with farmer contact details</w:t>
       </w:r>
     </w:p>
@@ -19209,6 +19389,7 @@
           <w:rFonts w:ascii="inter" w:eastAsia="inter" w:hAnsi="inter" w:cs="inter"/>
           <w:color w:val="000000"/>
         </w:rPr>
+        <w:lastRenderedPageBreak/>
         <w:t>Security Health Check score: 95% (exceeding 85% target)</w:t>
       </w:r>
     </w:p>
@@ -19302,7 +19483,6 @@
           <w:color w:val="000000"/>
           <w:sz w:val="24"/>
         </w:rPr>
-        <w:lastRenderedPageBreak/>
         <w:t>Farmer Training (2 days)</w:t>
       </w:r>
     </w:p>
@@ -19618,6 +19798,7 @@
           <w:rFonts w:ascii="inter" w:eastAsia="inter" w:hAnsi="inter" w:cs="inter"/>
           <w:color w:val="000000"/>
         </w:rPr>
+        <w:lastRenderedPageBreak/>
         <w:t>Tier 1: 15 helpdesk agents for basic troubleshooting</w:t>
       </w:r>
     </w:p>
@@ -19727,7 +19908,6 @@
           <w:rFonts w:ascii="inter" w:eastAsia="inter" w:hAnsi="inter" w:cs="inter"/>
           <w:color w:val="000000"/>
         </w:rPr>
-        <w:lastRenderedPageBreak/>
         <w:t>Support Case Resolution: 88% within SLA timeframes</w:t>
       </w:r>
     </w:p>
@@ -20034,6 +20214,7 @@
           <w:b/>
           <w:color w:val="000000"/>
         </w:rPr>
+        <w:lastRenderedPageBreak/>
         <w:t>12,000+ MSP-compliant transactions</w:t>
       </w:r>
       <w:r>
@@ -20167,7 +20348,6 @@
           <w:b/>
           <w:color w:val="000000"/>
         </w:rPr>
-        <w:lastRenderedPageBreak/>
         <w:t>2.1 seconds average</w:t>
       </w:r>
       <w:r>
@@ -20553,6 +20733,7 @@
           <w:b/>
           <w:color w:val="000000"/>
         </w:rPr>
+        <w:lastRenderedPageBreak/>
         <w:t>Code Quality:</w:t>
       </w:r>
     </w:p>
@@ -20679,7 +20860,6 @@
           <w:b/>
           <w:color w:val="000000"/>
         </w:rPr>
-        <w:lastRenderedPageBreak/>
         <w:t>95% Security Health Check score</w:t>
       </w:r>
       <w:r>
@@ -21012,6 +21192,7 @@
           <w:b/>
           <w:color w:val="000000"/>
         </w:rPr>
+        <w:lastRenderedPageBreak/>
         <w:t>Blockchain:</w:t>
       </w:r>
       <w:r>
@@ -21103,7 +21284,6 @@
           <w:color w:val="000000"/>
           <w:sz w:val="24"/>
         </w:rPr>
-        <w:lastRenderedPageBreak/>
         <w:t>Key Success Factors</w:t>
       </w:r>
     </w:p>
@@ -21485,6 +21665,7 @@
           <w:b/>
           <w:color w:val="000000"/>
         </w:rPr>
+        <w:lastRenderedPageBreak/>
         <w:t>Final Outcome:</w:t>
       </w:r>
       <w:r>
@@ -21538,7 +21719,7 @@
       </w:r>
     </w:p>
     <w:sectPr>
-      <w:footerReference w:type="default" r:id="rId31"/>
+      <w:footerReference w:type="default" r:id="rId34"/>
       <w:pgSz w:w="12240" w:h="15840"/>
       <w:pgMar w:top="1365" w:right="1365" w:bottom="1365" w:left="1365" w:header="720" w:footer="720" w:gutter="0"/>
       <w:cols w:space="720"/>
@@ -27723,6 +27904,7 @@
   <w:style w:type="character" w:default="1" w:styleId="DefaultParagraphFont">
     <w:name w:val="Default Paragraph Font"/>
     <w:uiPriority w:val="1"/>
+    <w:semiHidden/>
     <w:unhideWhenUsed/>
   </w:style>
   <w:style w:type="table" w:default="1" w:styleId="TableNormal">

</xml_diff>